<commit_message>
Editada la version 3 de casos de uso
</commit_message>
<xml_diff>
--- a/Casos de uso/CasosUsoNutriGestionV3.docx
+++ b/Casos de uso/CasosUsoNutriGestionV3.docx
@@ -3231,7 +3231,7 @@
                 <w:sz w:val="22"/>
                 <w:szCs w:val="22"/>
               </w:rPr>
-              <w:t>Ninguna</w:t>
+              <w:t>Vista principal de profesional</w:t>
             </w:r>
           </w:p>
         </w:tc>
@@ -4402,7 +4402,7 @@
                 <w:sz w:val="22"/>
                 <w:szCs w:val="22"/>
               </w:rPr>
-              <w:t>Ninguna</w:t>
+              <w:t>Vista principal paciente</w:t>
             </w:r>
           </w:p>
         </w:tc>
@@ -6834,11 +6834,6 @@
           </w:tcPr>
           <w:p>
             <w:pPr>
-              <w:pStyle w:val="Prrafodelista"/>
-              <w:numPr>
-                <w:ilvl w:val="0"/>
-                <w:numId w:val="4"/>
-              </w:numPr>
               <w:pBdr>
                 <w:top w:val="nil"/>
                 <w:left w:val="nil"/>
@@ -19049,7 +19044,7 @@
                 <w:sz w:val="22"/>
                 <w:szCs w:val="22"/>
               </w:rPr>
-              <w:t>Ninguna</w:t>
+              <w:t>Aparecerá el alimento añadido</w:t>
             </w:r>
           </w:p>
         </w:tc>
@@ -19747,8 +19742,18 @@
                 <w:sz w:val="22"/>
                 <w:szCs w:val="22"/>
               </w:rPr>
-              <w:t>Ninguna</w:t>
-            </w:r>
+              <w:t>Pulsar botón “</w:t>
+            </w:r>
+            <w:proofErr w:type="gramStart"/>
+            <w:r>
+              <w:rPr>
+                <w:rFonts w:ascii="Stylus BT" w:eastAsia="Stylus BT" w:hAnsi="Stylus BT" w:cs="Stylus BT"/>
+                <w:sz w:val="22"/>
+                <w:szCs w:val="22"/>
+              </w:rPr>
+              <w:t>-“</w:t>
+            </w:r>
+            <w:proofErr w:type="gramEnd"/>
           </w:p>
         </w:tc>
       </w:tr>
@@ -19807,7 +19812,7 @@
                 <w:sz w:val="22"/>
                 <w:szCs w:val="22"/>
               </w:rPr>
-              <w:t>Ninguna</w:t>
+              <w:t>Desaparecerá el alimento</w:t>
             </w:r>
           </w:p>
         </w:tc>
@@ -20660,16 +20665,14 @@
               </w:rPr>
               <w:t xml:space="preserve"> </w:t>
             </w:r>
-            <w:proofErr w:type="spellStart"/>
-            <w:r>
-              <w:rPr>
-                <w:rFonts w:ascii="Stylus BT" w:eastAsia="Stylus BT" w:hAnsi="Stylus BT" w:cs="Stylus BT"/>
-                <w:sz w:val="22"/>
-                <w:szCs w:val="22"/>
-              </w:rPr>
-              <w:t>selecionado</w:t>
-            </w:r>
-            <w:proofErr w:type="spellEnd"/>
+            <w:r>
+              <w:rPr>
+                <w:rFonts w:ascii="Stylus BT" w:eastAsia="Stylus BT" w:hAnsi="Stylus BT" w:cs="Stylus BT"/>
+                <w:sz w:val="22"/>
+                <w:szCs w:val="22"/>
+              </w:rPr>
+              <w:t>seleccionado</w:t>
+            </w:r>
             <w:r>
               <w:rPr>
                 <w:rFonts w:ascii="Stylus BT" w:eastAsia="Stylus BT" w:hAnsi="Stylus BT" w:cs="Stylus BT"/>
@@ -22642,7 +22645,7 @@
                 <w:sz w:val="22"/>
                 <w:szCs w:val="22"/>
               </w:rPr>
-              <w:t>Ninguna</w:t>
+              <w:t>Seleccionar dieta de un histórico</w:t>
             </w:r>
           </w:p>
         </w:tc>
@@ -26742,7 +26745,7 @@
                 <w:sz w:val="22"/>
                 <w:szCs w:val="22"/>
               </w:rPr>
-              <w:t>Ninguna</w:t>
+              <w:t>Pulsar sobre “Mi Dieta”</w:t>
             </w:r>
           </w:p>
         </w:tc>
@@ -27814,7 +27817,7 @@
                 <w:sz w:val="22"/>
                 <w:szCs w:val="22"/>
               </w:rPr>
-              <w:t>Ninguna</w:t>
+              <w:t>Pulsar en “Mi Próxima Cita”</w:t>
             </w:r>
           </w:p>
         </w:tc>
@@ -28879,8 +28882,10 @@
                 <w:sz w:val="22"/>
                 <w:szCs w:val="22"/>
               </w:rPr>
-              <w:t>Ninguna</w:t>
-            </w:r>
+              <w:t>Pulsar en “Contactar Nutricionista”</w:t>
+            </w:r>
+            <w:bookmarkStart w:id="0" w:name="_GoBack"/>
+            <w:bookmarkEnd w:id="0"/>
           </w:p>
         </w:tc>
       </w:tr>
@@ -29808,8 +29813,6 @@
           <w:szCs w:val="22"/>
         </w:rPr>
       </w:pPr>
-      <w:bookmarkStart w:id="0" w:name="_GoBack"/>
-      <w:bookmarkEnd w:id="0"/>
     </w:p>
     <w:p>
       <w:pPr>

</xml_diff>